<commit_message>
documentos de Sprints 1 y 2
</commit_message>
<xml_diff>
--- a/Documentacion/Fase 2/Evidencias Proyecto/Evidencias de Documentacion/Sprints/Sprint 1/3. Burndown Chart.docx
+++ b/Documentacion/Fase 2/Evidencias Proyecto/Evidencias de Documentacion/Sprints/Sprint 1/3. Burndown Chart.docx
@@ -254,6 +254,7 @@
     </w:tbl>
     <w:p>
       <w:pPr>
+        <w:jc w:val="right"/>
         <w:rPr/>
       </w:pPr>
       <w:r>
@@ -265,6 +266,7 @@
     </w:p>
     <w:p>
       <w:pPr>
+        <w:jc w:val="right"/>
         <w:rPr/>
       </w:pPr>
       <w:r>
@@ -276,6 +278,7 @@
     </w:p>
     <w:p>
       <w:pPr>
+        <w:jc w:val="right"/>
         <w:rPr/>
       </w:pPr>
       <w:r>
@@ -287,16 +290,18 @@
     </w:p>
     <w:p>
       <w:pPr>
-        <w:rPr/>
-      </w:pPr>
-      <w:r>
-        <w:rPr>
-          <w:rtl w:val="0"/>
-        </w:rPr>
-      </w:r>
-    </w:p>
-    <w:p>
-      <w:pPr>
+        <w:jc w:val="right"/>
+        <w:rPr/>
+      </w:pPr>
+      <w:r>
+        <w:rPr>
+          <w:rtl w:val="0"/>
+        </w:rPr>
+      </w:r>
+    </w:p>
+    <w:p>
+      <w:pPr>
+        <w:jc w:val="right"/>
         <w:rPr/>
       </w:pPr>
       <w:r>
@@ -315,6 +320,7 @@
     </w:p>
     <w:p>
       <w:pPr>
+        <w:jc w:val="right"/>
         <w:rPr/>
       </w:pPr>
       <w:r>
@@ -333,6 +339,7 @@
     </w:p>
     <w:p>
       <w:pPr>
+        <w:jc w:val="right"/>
         <w:rPr/>
       </w:pPr>
       <w:r>
@@ -607,7 +614,7 @@
     <w:sdt>
       <w:sdtPr>
         <w:lock w:val="contentLocked"/>
-        <w:id w:val="1460541074"/>
+        <w:id w:val="340588138"/>
         <w:tag w:val="goog_rdk_0"/>
       </w:sdtPr>
       <w:sdtContent>

</xml_diff>